<commit_message>
Fix email trello login
</commit_message>
<xml_diff>
--- a/Odoo Developer Test Submission.docx
+++ b/Odoo Developer Test Submission.docx
@@ -1024,7 +1024,6 @@
                 <w:szCs w:val="18"/>
               </w:rPr>
             </w:pPr>
-            <w:proofErr w:type="spellStart"/>
             <w:r>
               <w:rPr>
                 <w:b/>
@@ -1032,73 +1031,31 @@
                 <w:sz w:val="18"/>
                 <w:szCs w:val="18"/>
               </w:rPr>
-              <w:t>Github</w:t>
-            </w:r>
-            <w:proofErr w:type="spellEnd"/>
-            <w:r>
-              <w:rPr>
-                <w:b/>
-                <w:bCs/>
+              <w:t>Github Link</w:t>
+            </w:r>
+          </w:p>
+        </w:tc>
+        <w:tc>
+          <w:tcPr>
+            <w:tcW w:w="6951" w:type="dxa"/>
+          </w:tcPr>
+          <w:p>
+            <w:pPr>
+              <w:rPr>
                 <w:sz w:val="18"/>
                 <w:szCs w:val="18"/>
               </w:rPr>
-              <w:t xml:space="preserve"> Link</w:t>
-            </w:r>
-          </w:p>
-        </w:tc>
-        <w:tc>
-          <w:tcPr>
-            <w:tcW w:w="6951" w:type="dxa"/>
-          </w:tcPr>
-          <w:p>
-            <w:pPr>
-              <w:rPr>
-                <w:sz w:val="18"/>
-                <w:szCs w:val="18"/>
-              </w:rPr>
-            </w:pPr>
-            <w:r>
-              <w:rPr>
-                <w:sz w:val="18"/>
-                <w:szCs w:val="18"/>
-              </w:rPr>
-              <w:fldChar w:fldCharType="begin"/>
-            </w:r>
-            <w:r>
-              <w:rPr>
-                <w:sz w:val="18"/>
-                <w:szCs w:val="18"/>
-              </w:rPr>
-              <w:instrText>HYPERLINK "https://github.com/shafilahaf/odoo_test_JALA"</w:instrText>
-            </w:r>
-            <w:r>
-              <w:rPr>
-                <w:sz w:val="18"/>
-                <w:szCs w:val="18"/>
-              </w:rPr>
-            </w:r>
-            <w:r>
-              <w:rPr>
-                <w:sz w:val="18"/>
-                <w:szCs w:val="18"/>
-              </w:rPr>
-              <w:fldChar w:fldCharType="separate"/>
-            </w:r>
-            <w:r>
-              <w:rPr>
-                <w:rStyle w:val="Hyperlink"/>
-                <w:sz w:val="18"/>
-                <w:szCs w:val="18"/>
-              </w:rPr>
-              <w:t>https://github.com/shafilahaf/odoo_test_JALA</w:t>
-            </w:r>
-            <w:r>
-              <w:rPr>
-                <w:sz w:val="18"/>
-                <w:szCs w:val="18"/>
-              </w:rPr>
-              <w:fldChar w:fldCharType="end"/>
-            </w:r>
+            </w:pPr>
+            <w:hyperlink r:id="rId9" w:history="1">
+              <w:r>
+                <w:rPr>
+                  <w:rStyle w:val="Hyperlink"/>
+                  <w:sz w:val="18"/>
+                  <w:szCs w:val="18"/>
+                </w:rPr>
+                <w:t>https://github.com/shafilahaf/odoo_test_JALA</w:t>
+              </w:r>
+            </w:hyperlink>
           </w:p>
         </w:tc>
       </w:tr>
@@ -1822,17 +1779,8 @@
                 <w:sz w:val="14"/>
                 <w:szCs w:val="14"/>
               </w:rPr>
-              <w:t xml:space="preserve">3. Fill Nama </w:t>
-            </w:r>
-            <w:proofErr w:type="spellStart"/>
-            <w:r>
-              <w:rPr>
-                <w:sz w:val="14"/>
-                <w:szCs w:val="14"/>
-              </w:rPr>
-              <w:t>Proyek</w:t>
-            </w:r>
-            <w:proofErr w:type="spellEnd"/>
+              <w:t>3. Fill Nama Proyek</w:t>
+            </w:r>
             <w:r>
               <w:rPr>
                 <w:sz w:val="14"/>
@@ -1845,17 +1793,8 @@
                 <w:sz w:val="14"/>
                 <w:szCs w:val="14"/>
               </w:rPr>
-              <w:t xml:space="preserve">, </w:t>
-            </w:r>
-            <w:proofErr w:type="spellStart"/>
-            <w:r>
-              <w:rPr>
-                <w:sz w:val="14"/>
-                <w:szCs w:val="14"/>
-              </w:rPr>
-              <w:t>Deskripsi</w:t>
-            </w:r>
-            <w:proofErr w:type="spellEnd"/>
+              <w:t>, Deskripsi</w:t>
+            </w:r>
             <w:r>
               <w:rPr>
                 <w:sz w:val="14"/>
@@ -2083,39 +2022,7 @@
                 <w:sz w:val="14"/>
                 <w:szCs w:val="14"/>
               </w:rPr>
-              <w:t xml:space="preserve">. Modify the Nama </w:t>
-            </w:r>
-            <w:proofErr w:type="spellStart"/>
-            <w:r>
-              <w:rPr>
-                <w:sz w:val="14"/>
-                <w:szCs w:val="14"/>
-              </w:rPr>
-              <w:t>Proyek</w:t>
-            </w:r>
-            <w:proofErr w:type="spellEnd"/>
-            <w:r>
-              <w:rPr>
-                <w:sz w:val="14"/>
-                <w:szCs w:val="14"/>
-              </w:rPr>
-              <w:t xml:space="preserve"> field, </w:t>
-            </w:r>
-            <w:proofErr w:type="spellStart"/>
-            <w:r>
-              <w:rPr>
-                <w:sz w:val="14"/>
-                <w:szCs w:val="14"/>
-              </w:rPr>
-              <w:t>Deskripsi</w:t>
-            </w:r>
-            <w:proofErr w:type="spellEnd"/>
-            <w:r>
-              <w:rPr>
-                <w:sz w:val="14"/>
-                <w:szCs w:val="14"/>
-              </w:rPr>
-              <w:t xml:space="preserve"> field</w:t>
+              <w:t>. Modify the Nama Proyek field, Deskripsi field</w:t>
             </w:r>
             <w:r>
               <w:rPr>
@@ -2296,7 +2203,6 @@
               </w:rPr>
               <w:t>2. Click on the Status field (</w:t>
             </w:r>
-            <w:proofErr w:type="spellStart"/>
             <w:r>
               <w:rPr>
                 <w:i/>
@@ -2306,7 +2212,6 @@
               </w:rPr>
               <w:t>statusbar</w:t>
             </w:r>
-            <w:proofErr w:type="spellEnd"/>
             <w:r>
               <w:rPr>
                 <w:sz w:val="14"/>
@@ -2331,7 +2236,6 @@
               </w:rPr>
               <w:t xml:space="preserve">3. Select </w:t>
             </w:r>
-            <w:proofErr w:type="spellStart"/>
             <w:r>
               <w:rPr>
                 <w:b/>
@@ -2341,7 +2245,6 @@
               </w:rPr>
               <w:t>Selesai</w:t>
             </w:r>
-            <w:proofErr w:type="spellEnd"/>
             <w:r>
               <w:rPr>
                 <w:sz w:val="14"/>
@@ -2349,7 +2252,6 @@
               </w:rPr>
               <w:t xml:space="preserve"> or </w:t>
             </w:r>
-            <w:proofErr w:type="spellStart"/>
             <w:r>
               <w:rPr>
                 <w:b/>
@@ -2359,40 +2261,30 @@
               </w:rPr>
               <w:t>Ditangguhkan</w:t>
             </w:r>
-            <w:proofErr w:type="spellEnd"/>
-          </w:p>
-          <w:p>
-            <w:pPr>
-              <w:rPr>
-                <w:b/>
-                <w:bCs/>
-                <w:sz w:val="14"/>
-                <w:szCs w:val="14"/>
-              </w:rPr>
-            </w:pPr>
-          </w:p>
-          <w:p>
-            <w:pPr>
-              <w:rPr>
-                <w:sz w:val="14"/>
-                <w:szCs w:val="14"/>
-              </w:rPr>
-            </w:pPr>
-            <w:proofErr w:type="gramStart"/>
-            <w:r>
-              <w:rPr>
-                <w:sz w:val="14"/>
-                <w:szCs w:val="14"/>
-              </w:rPr>
-              <w:t>Note :</w:t>
-            </w:r>
-            <w:proofErr w:type="gramEnd"/>
-            <w:r>
-              <w:rPr>
-                <w:sz w:val="14"/>
-                <w:szCs w:val="14"/>
-              </w:rPr>
-              <w:t xml:space="preserve"> Ensure that the </w:t>
+          </w:p>
+          <w:p>
+            <w:pPr>
+              <w:rPr>
+                <w:b/>
+                <w:bCs/>
+                <w:sz w:val="14"/>
+                <w:szCs w:val="14"/>
+              </w:rPr>
+            </w:pPr>
+          </w:p>
+          <w:p>
+            <w:pPr>
+              <w:rPr>
+                <w:sz w:val="14"/>
+                <w:szCs w:val="14"/>
+              </w:rPr>
+            </w:pPr>
+            <w:r>
+              <w:rPr>
+                <w:sz w:val="14"/>
+                <w:szCs w:val="14"/>
+              </w:rPr>
+              <w:t xml:space="preserve">Note : Ensure that the </w:t>
             </w:r>
             <w:r>
               <w:rPr>
@@ -3062,7 +2954,7 @@
               </w:rPr>
               <w:t xml:space="preserve">Get Trello API Key, API Secret, and Token from </w:t>
             </w:r>
-            <w:hyperlink r:id="rId9" w:history="1">
+            <w:hyperlink r:id="rId10" w:history="1">
               <w:r>
                 <w:rPr>
                   <w:rStyle w:val="Hyperlink"/>
@@ -3079,7 +2971,6 @@
               </w:rPr>
               <w:t xml:space="preserve"> or using </w:t>
             </w:r>
-            <w:proofErr w:type="spellStart"/>
             <w:r>
               <w:rPr>
                 <w:b/>
@@ -3096,82 +2987,62 @@
                 <w:sz w:val="14"/>
                 <w:szCs w:val="14"/>
               </w:rPr>
-              <w:t>hafilah’s</w:t>
-            </w:r>
-            <w:proofErr w:type="spellEnd"/>
-            <w:r>
-              <w:rPr>
-                <w:b/>
-                <w:bCs/>
-                <w:sz w:val="14"/>
-                <w:szCs w:val="14"/>
-              </w:rPr>
-              <w:t xml:space="preserve"> credential (it is dummy)</w:t>
-            </w:r>
-          </w:p>
-          <w:p>
-            <w:pPr>
-              <w:rPr>
-                <w:sz w:val="14"/>
-                <w:szCs w:val="14"/>
-              </w:rPr>
-            </w:pPr>
-          </w:p>
-          <w:p>
-            <w:pPr>
-              <w:rPr>
-                <w:sz w:val="14"/>
-                <w:szCs w:val="14"/>
-              </w:rPr>
-            </w:pPr>
-            <w:r>
-              <w:rPr>
-                <w:sz w:val="14"/>
-                <w:szCs w:val="14"/>
-              </w:rPr>
-              <w:t>Trello Login (Using Gmail</w:t>
-            </w:r>
-            <w:proofErr w:type="gramStart"/>
-            <w:r>
-              <w:rPr>
-                <w:sz w:val="14"/>
-                <w:szCs w:val="14"/>
-              </w:rPr>
-              <w:t>) :</w:t>
-            </w:r>
-            <w:proofErr w:type="gramEnd"/>
-          </w:p>
-          <w:p>
-            <w:pPr>
-              <w:rPr>
-                <w:sz w:val="14"/>
-                <w:szCs w:val="14"/>
-              </w:rPr>
-            </w:pPr>
-            <w:proofErr w:type="gramStart"/>
-            <w:r>
-              <w:rPr>
-                <w:sz w:val="14"/>
-                <w:szCs w:val="14"/>
-              </w:rPr>
-              <w:t>Email :</w:t>
-            </w:r>
-            <w:proofErr w:type="gramEnd"/>
-            <w:r>
-              <w:rPr>
-                <w:sz w:val="14"/>
-                <w:szCs w:val="14"/>
-              </w:rPr>
-              <w:t xml:space="preserve"> </w:t>
-            </w:r>
-            <w:hyperlink r:id="rId10" w:history="1">
+              <w:t>hafilah’s credential (it is dummy)</w:t>
+            </w:r>
+          </w:p>
+          <w:p>
+            <w:pPr>
+              <w:rPr>
+                <w:sz w:val="14"/>
+                <w:szCs w:val="14"/>
+              </w:rPr>
+            </w:pPr>
+          </w:p>
+          <w:p>
+            <w:pPr>
+              <w:rPr>
+                <w:sz w:val="14"/>
+                <w:szCs w:val="14"/>
+              </w:rPr>
+            </w:pPr>
+            <w:r>
+              <w:rPr>
+                <w:sz w:val="14"/>
+                <w:szCs w:val="14"/>
+              </w:rPr>
+              <w:t>Trello Login (Using Gmail) :</w:t>
+            </w:r>
+          </w:p>
+          <w:p>
+            <w:pPr>
+              <w:rPr>
+                <w:sz w:val="14"/>
+                <w:szCs w:val="14"/>
+              </w:rPr>
+            </w:pPr>
+            <w:r>
+              <w:rPr>
+                <w:sz w:val="14"/>
+                <w:szCs w:val="14"/>
+              </w:rPr>
+              <w:t xml:space="preserve">Email : </w:t>
+            </w:r>
+            <w:hyperlink r:id="rId11" w:history="1">
               <w:r>
                 <w:rPr>
                   <w:rStyle w:val="Hyperlink"/>
                   <w:sz w:val="14"/>
                   <w:szCs w:val="14"/>
                 </w:rPr>
-                <w:t>shafilahdummy@gmail.com</w:t>
+                <w:t>shafilahafdummy</w:t>
+              </w:r>
+              <w:r>
+                <w:rPr>
+                  <w:rStyle w:val="Hyperlink"/>
+                  <w:sz w:val="14"/>
+                  <w:szCs w:val="14"/>
+                </w:rPr>
+                <w:t>@gmail.com</w:t>
               </w:r>
             </w:hyperlink>
           </w:p>
@@ -4368,7 +4239,7 @@
               </w:rPr>
               <w:t xml:space="preserve">4. Select Project and fill Call-Back URL. Current using </w:t>
             </w:r>
-            <w:hyperlink r:id="rId11" w:history="1">
+            <w:hyperlink r:id="rId12" w:history="1">
               <w:r>
                 <w:rPr>
                   <w:rStyle w:val="Hyperlink"/>
@@ -4392,27 +4263,7 @@
                 <w:sz w:val="14"/>
                 <w:szCs w:val="14"/>
               </w:rPr>
-              <w:t xml:space="preserve">Copy unique </w:t>
-            </w:r>
-            <w:proofErr w:type="spellStart"/>
-            <w:r>
-              <w:rPr>
-                <w:b/>
-                <w:bCs/>
-                <w:sz w:val="14"/>
-                <w:szCs w:val="14"/>
-              </w:rPr>
-              <w:t>url</w:t>
-            </w:r>
-            <w:proofErr w:type="spellEnd"/>
-            <w:r>
-              <w:rPr>
-                <w:b/>
-                <w:bCs/>
-                <w:sz w:val="14"/>
-                <w:szCs w:val="14"/>
-              </w:rPr>
-              <w:t xml:space="preserve"> from Webhook Site</w:t>
+              <w:t>Copy unique url from Webhook Site</w:t>
             </w:r>
             <w:r>
               <w:rPr>
@@ -4480,23 +4331,7 @@
                 <w:sz w:val="14"/>
                 <w:szCs w:val="14"/>
               </w:rPr>
-              <w:t xml:space="preserve">Or using </w:t>
-            </w:r>
-            <w:proofErr w:type="spellStart"/>
-            <w:r>
-              <w:rPr>
-                <w:sz w:val="14"/>
-                <w:szCs w:val="14"/>
-              </w:rPr>
-              <w:t>Shafilah’s</w:t>
-            </w:r>
-            <w:proofErr w:type="spellEnd"/>
-            <w:r>
-              <w:rPr>
-                <w:sz w:val="14"/>
-                <w:szCs w:val="14"/>
-              </w:rPr>
-              <w:t xml:space="preserve"> unique </w:t>
+              <w:t xml:space="preserve">Or using Shafilah’s unique </w:t>
             </w:r>
             <w:proofErr w:type="gramStart"/>
             <w:r>
@@ -4523,7 +4358,7 @@
                 <w:shd w:val="clear" w:color="auto" w:fill="FFFF00"/>
               </w:rPr>
             </w:pPr>
-            <w:hyperlink r:id="rId12" w:history="1">
+            <w:hyperlink r:id="rId13" w:history="1">
               <w:r>
                 <w:rPr>
                   <w:rStyle w:val="Hyperlink"/>
@@ -5084,7 +4919,6 @@
               </w:rPr>
               <w:t xml:space="preserve">' action (e.g., </w:t>
             </w:r>
-            <w:proofErr w:type="spellStart"/>
             <w:r>
               <w:rPr>
                 <w:i/>
@@ -5094,7 +4928,6 @@
               </w:rPr>
               <w:t>action_move_card_from_list_to_list</w:t>
             </w:r>
-            <w:proofErr w:type="spellEnd"/>
             <w:r>
               <w:rPr>
                 <w:sz w:val="14"/>
@@ -5341,7 +5174,7 @@
                     <pic:cNvPicPr/>
                   </pic:nvPicPr>
                   <pic:blipFill>
-                    <a:blip r:embed="rId13" cstate="print">
+                    <a:blip r:embed="rId14" cstate="print">
                       <a:extLst>
                         <a:ext uri="{28A0092B-C50C-407E-A947-70E740481C1C}">
                           <a14:useLocalDpi xmlns:a14="http://schemas.microsoft.com/office/drawing/2010/main" val="0"/>
@@ -5395,15 +5228,7 @@
           <w:sz w:val="22"/>
           <w:szCs w:val="22"/>
         </w:rPr>
-        <w:t xml:space="preserve">The above code executes two database queries using </w:t>
-      </w:r>
-      <w:proofErr w:type="spellStart"/>
-      <w:r>
-        <w:rPr>
-          <w:sz w:val="22"/>
-          <w:szCs w:val="22"/>
-        </w:rPr>
-        <w:t>pg_</w:t>
+        <w:t>The above code executes two database queries using pg_</w:t>
       </w:r>
       <w:proofErr w:type="gramStart"/>
       <w:r>
@@ -5411,15 +5236,7 @@
           <w:sz w:val="22"/>
           <w:szCs w:val="22"/>
         </w:rPr>
-        <w:t>sleep</w:t>
-      </w:r>
-      <w:proofErr w:type="spellEnd"/>
-      <w:r>
-        <w:rPr>
-          <w:sz w:val="22"/>
-          <w:szCs w:val="22"/>
-        </w:rPr>
-        <w:t>(</w:t>
+        <w:t>sleep(</w:t>
       </w:r>
       <w:proofErr w:type="gramEnd"/>
       <w:r>
@@ -5520,15 +5337,7 @@
           <w:sz w:val="22"/>
           <w:szCs w:val="22"/>
         </w:rPr>
-        <w:t xml:space="preserve">From above code, remove </w:t>
-      </w:r>
-      <w:proofErr w:type="spellStart"/>
-      <w:r>
-        <w:rPr>
-          <w:sz w:val="22"/>
-          <w:szCs w:val="22"/>
-        </w:rPr>
-        <w:t>pg_</w:t>
+        <w:t>From above code, remove pg_</w:t>
       </w:r>
       <w:proofErr w:type="gramStart"/>
       <w:r>
@@ -5536,15 +5345,7 @@
           <w:sz w:val="22"/>
           <w:szCs w:val="22"/>
         </w:rPr>
-        <w:t>sleep</w:t>
-      </w:r>
-      <w:proofErr w:type="spellEnd"/>
-      <w:r>
-        <w:rPr>
-          <w:sz w:val="22"/>
-          <w:szCs w:val="22"/>
-        </w:rPr>
-        <w:t>(</w:t>
+        <w:t>sleep(</w:t>
       </w:r>
       <w:proofErr w:type="gramEnd"/>
       <w:r>
@@ -5608,44 +5409,28 @@
           <w:sz w:val="22"/>
           <w:szCs w:val="22"/>
         </w:rPr>
-        <w:t xml:space="preserve"> in </w:t>
+        <w:t xml:space="preserve"> in odoo.</w:t>
       </w:r>
-      <w:proofErr w:type="spellStart"/>
-      <w:r>
+    </w:p>
+    <w:p>
+      <w:pPr>
         <w:rPr>
           <w:sz w:val="22"/>
           <w:szCs w:val="22"/>
         </w:rPr>
-        <w:t>odoo</w:t>
-      </w:r>
-      <w:proofErr w:type="spellEnd"/>
-      <w:r>
+      </w:pPr>
+    </w:p>
+    <w:p>
+      <w:pPr>
         <w:rPr>
           <w:sz w:val="22"/>
           <w:szCs w:val="22"/>
         </w:rPr>
-        <w:t>.</w:t>
-      </w:r>
-    </w:p>
-    <w:p>
-      <w:pPr>
-        <w:rPr>
-          <w:sz w:val="22"/>
-          <w:szCs w:val="22"/>
-        </w:rPr>
-      </w:pPr>
-    </w:p>
-    <w:p>
-      <w:pPr>
-        <w:rPr>
-          <w:sz w:val="22"/>
-          <w:szCs w:val="22"/>
-        </w:rPr>
       </w:pPr>
     </w:p>
     <w:p/>
     <w:sectPr>
-      <w:headerReference w:type="default" r:id="rId14"/>
+      <w:headerReference w:type="default" r:id="rId15"/>
       <w:pgSz w:w="11906" w:h="16838"/>
       <w:pgMar w:top="1440" w:right="1440" w:bottom="1440" w:left="1440" w:header="720" w:footer="720" w:gutter="0"/>
       <w:pgNumType w:start="0"/>
@@ -7649,7 +7434,9 @@
     <w:rsid w:val="00434047"/>
     <w:rsid w:val="00454213"/>
     <w:rsid w:val="0051707E"/>
+    <w:rsid w:val="00670A8A"/>
     <w:rsid w:val="006C65C5"/>
+    <w:rsid w:val="007A7981"/>
     <w:rsid w:val="007E284C"/>
     <w:rsid w:val="00993033"/>
     <w:rsid w:val="009B7ED6"/>

</xml_diff>